<commit_message>
update version all docs
</commit_message>
<xml_diff>
--- a/Improgress/1. Planning and Process/1.1. Project Management Plan and Process/PM_ProjectPlan_Ver1.6.docx
+++ b/Improgress/1. Planning and Process/1.1. Project Management Plan and Process/PM_ProjectPlan_Ver1.6.docx
@@ -1,6 +1,6 @@
 
 <file path=word/document.xml><?xml version="1.0" encoding="utf-8"?>
-<w:document xmlns:wpc="http://schemas.microsoft.com/office/word/2010/wordprocessingCanvas" xmlns:cx="http://schemas.microsoft.com/office/drawing/2014/chartex" xmlns:cx1="http://schemas.microsoft.com/office/drawing/2015/9/8/chartex" xmlns:cx2="http://schemas.microsoft.com/office/drawing/2015/10/21/chartex" xmlns:cx3="http://schemas.microsoft.com/office/drawing/2016/5/9/chartex" xmlns:cx4="http://schemas.microsoft.com/office/drawing/2016/5/10/chartex" xmlns:cx5="http://schemas.microsoft.com/office/drawing/2016/5/11/chartex" xmlns:cx6="http://schemas.microsoft.com/office/drawing/2016/5/12/chartex" xmlns:cx7="http://schemas.microsoft.com/office/drawing/2016/5/13/chartex" xmlns:cx8="http://schemas.microsoft.com/office/drawing/2016/5/14/chartex" xmlns:mc="http://schemas.openxmlformats.org/markup-compatibility/2006" xmlns:aink="http://schemas.microsoft.com/office/drawing/2016/ink" xmlns:am3d="http://schemas.microsoft.com/office/drawing/2017/model3d" xmlns:o="urn:schemas-microsoft-com:office:office" xmlns:r="http://schemas.openxmlformats.org/officeDocument/2006/relationships" xmlns:m="http://schemas.openxmlformats.org/officeDocument/2006/math" xmlns:v="urn:schemas-microsoft-com:vml" xmlns:wp14="http://schemas.microsoft.com/office/word/2010/wordprocessingDrawing" xmlns:wp="http://schemas.openxmlformats.org/drawingml/2006/wordprocessingDrawing" xmlns:w10="urn:schemas-microsoft-com:office:word" xmlns:w="http://schemas.openxmlformats.org/wordprocessingml/2006/main" xmlns:w14="http://schemas.microsoft.com/office/word/2010/wordml" xmlns:w15="http://schemas.microsoft.com/office/word/2012/wordml" xmlns:w16cid="http://schemas.microsoft.com/office/word/2016/wordml/cid" xmlns:w16se="http://schemas.microsoft.com/office/word/2015/wordml/symex" xmlns:wpg="http://schemas.microsoft.com/office/word/2010/wordprocessingGroup" xmlns:wpi="http://schemas.microsoft.com/office/word/2010/wordprocessingInk" xmlns:wne="http://schemas.microsoft.com/office/word/2006/wordml" xmlns:wps="http://schemas.microsoft.com/office/word/2010/wordprocessingShape" mc:Ignorable="w14 w15 w16se w16cid wp14">
+<w:document xmlns:wpc="http://schemas.microsoft.com/office/word/2010/wordprocessingCanvas" xmlns:cx="http://schemas.microsoft.com/office/drawing/2014/chartex" xmlns:mc="http://schemas.openxmlformats.org/markup-compatibility/2006" xmlns:o="urn:schemas-microsoft-com:office:office" xmlns:r="http://schemas.openxmlformats.org/officeDocument/2006/relationships" xmlns:m="http://schemas.openxmlformats.org/officeDocument/2006/math" xmlns:v="urn:schemas-microsoft-com:vml" xmlns:wp14="http://schemas.microsoft.com/office/word/2010/wordprocessingDrawing" xmlns:wp="http://schemas.openxmlformats.org/drawingml/2006/wordprocessingDrawing" xmlns:w10="urn:schemas-microsoft-com:office:word" xmlns:w="http://schemas.openxmlformats.org/wordprocessingml/2006/main" xmlns:w14="http://schemas.microsoft.com/office/word/2010/wordml" xmlns:w15="http://schemas.microsoft.com/office/word/2012/wordml" xmlns:w16se="http://schemas.microsoft.com/office/word/2015/wordml/symex" xmlns:wpg="http://schemas.microsoft.com/office/word/2010/wordprocessingGroup" xmlns:wpi="http://schemas.microsoft.com/office/word/2010/wordprocessingInk" xmlns:wne="http://schemas.microsoft.com/office/word/2006/wordml" xmlns:wps="http://schemas.microsoft.com/office/word/2010/wordprocessingShape" mc:Ignorable="w14 w15 w16se wp14">
   <w:body>
     <w:p>
       <w:pPr>
@@ -35,7 +35,7 @@
             <v:path o:extrusionok="f" gradientshapeok="t" o:connecttype="rect"/>
             <o:lock v:ext="edit" aspectratio="t"/>
           </v:shapetype>
-          <v:shape id="_x0000_i1025" type="#_x0000_t75" style="width:200.1pt;height:200.1pt">
+          <v:shape id="_x0000_i1025" type="#_x0000_t75" style="width:200.4pt;height:200.4pt">
             <v:imagedata r:id="rId8" o:title="Untitled-3"/>
           </v:shape>
         </w:pict>
@@ -249,9 +249,12 @@
           <w:color w:val="000000" w:themeColor="text1"/>
           <w:sz w:val="24"/>
           <w:szCs w:val="24"/>
+          <w:lang w:val="vi-VN"/>
         </w:rPr>
-        <w:t>5</w:t>
+        <w:t>6</w:t>
       </w:r>
+      <w:bookmarkStart w:id="0" w:name="_GoBack"/>
+      <w:bookmarkEnd w:id="0"/>
     </w:p>
     <w:p>
       <w:pPr>
@@ -661,11 +664,13 @@
               <w:jc w:val="center"/>
               <w:rPr>
                 <w:rFonts w:cs="Arial"/>
+                <w:sz w:val="24"/>
               </w:rPr>
             </w:pPr>
             <w:r>
               <w:rPr>
                 <w:rFonts w:cs="Arial"/>
+                <w:sz w:val="24"/>
               </w:rPr>
               <w:t>1.0</w:t>
             </w:r>
@@ -682,12 +687,14 @@
               <w:rPr>
                 <w:rFonts w:cs="Arial"/>
                 <w:color w:val="000000"/>
+                <w:sz w:val="24"/>
               </w:rPr>
             </w:pPr>
             <w:r>
               <w:rPr>
                 <w:rFonts w:cs="Arial"/>
                 <w:color w:val="000000"/>
+                <w:sz w:val="24"/>
               </w:rPr>
               <w:t>Quốc Nhân</w:t>
             </w:r>
@@ -703,12 +710,14 @@
               <w:rPr>
                 <w:rFonts w:cs="Arial"/>
                 <w:color w:val="000000"/>
+                <w:sz w:val="24"/>
               </w:rPr>
             </w:pPr>
             <w:r>
               <w:rPr>
                 <w:rFonts w:cs="Arial"/>
                 <w:color w:val="000000"/>
+                <w:sz w:val="24"/>
               </w:rPr>
               <w:t>30/10/2019</w:t>
             </w:r>
@@ -723,6 +732,7 @@
               <w:pStyle w:val="Tabletext"/>
               <w:rPr>
                 <w:rFonts w:cs="Arial"/>
+                <w:sz w:val="24"/>
               </w:rPr>
             </w:pPr>
           </w:p>
@@ -737,6 +747,7 @@
               <w:jc w:val="center"/>
               <w:rPr>
                 <w:rFonts w:cs="Arial"/>
+                <w:sz w:val="24"/>
               </w:rPr>
             </w:pPr>
           </w:p>
@@ -751,12 +762,14 @@
               <w:rPr>
                 <w:rFonts w:cs="Arial"/>
                 <w:color w:val="000000"/>
+                <w:sz w:val="24"/>
               </w:rPr>
             </w:pPr>
             <w:r>
               <w:rPr>
                 <w:rFonts w:cs="Arial"/>
                 <w:color w:val="000000"/>
+                <w:sz w:val="24"/>
               </w:rPr>
               <w:t>Create</w:t>
             </w:r>
@@ -764,20 +777,15 @@
               <w:rPr>
                 <w:rFonts w:cs="Arial"/>
                 <w:color w:val="000000"/>
-              </w:rPr>
-              <w:t xml:space="preserve"> </w:t>
+                <w:sz w:val="24"/>
+              </w:rPr>
+              <w:t xml:space="preserve"> Document version</w:t>
             </w:r>
             <w:r>
               <w:rPr>
                 <w:rFonts w:cs="Arial"/>
                 <w:color w:val="000000"/>
-              </w:rPr>
-              <w:t>Document version</w:t>
-            </w:r>
-            <w:r>
-              <w:rPr>
-                <w:rFonts w:cs="Arial"/>
-                <w:color w:val="000000"/>
+                <w:sz w:val="24"/>
               </w:rPr>
               <w:t xml:space="preserve"> 1.0</w:t>
             </w:r>
@@ -798,11 +806,13 @@
               <w:jc w:val="center"/>
               <w:rPr>
                 <w:rFonts w:cs="Arial"/>
+                <w:sz w:val="24"/>
               </w:rPr>
             </w:pPr>
             <w:r>
               <w:rPr>
                 <w:rFonts w:cs="Arial"/>
+                <w:sz w:val="24"/>
               </w:rPr>
               <w:t>1.1</w:t>
             </w:r>
@@ -818,11 +828,13 @@
               <w:jc w:val="center"/>
               <w:rPr>
                 <w:rFonts w:cs="Arial"/>
+                <w:sz w:val="24"/>
               </w:rPr>
             </w:pPr>
             <w:r>
               <w:rPr>
                 <w:rFonts w:cs="Arial"/>
+                <w:sz w:val="24"/>
               </w:rPr>
               <w:t>Quốc Nhân</w:t>
             </w:r>
@@ -837,11 +849,13 @@
               <w:pStyle w:val="Tabletext"/>
               <w:rPr>
                 <w:rFonts w:cs="Arial"/>
+                <w:sz w:val="24"/>
               </w:rPr>
             </w:pPr>
             <w:r>
               <w:rPr>
                 <w:rFonts w:cs="Arial"/>
+                <w:sz w:val="24"/>
               </w:rPr>
               <w:t>31/10/2019</w:t>
             </w:r>
@@ -857,6 +871,7 @@
               <w:jc w:val="center"/>
               <w:rPr>
                 <w:rFonts w:cs="Arial"/>
+                <w:sz w:val="24"/>
               </w:rPr>
             </w:pPr>
           </w:p>
@@ -871,6 +886,7 @@
               <w:jc w:val="center"/>
               <w:rPr>
                 <w:rFonts w:cs="Arial"/>
+                <w:sz w:val="24"/>
               </w:rPr>
             </w:pPr>
           </w:p>
@@ -885,11 +901,13 @@
               <w:jc w:val="center"/>
               <w:rPr>
                 <w:rFonts w:cs="Arial"/>
+                <w:sz w:val="24"/>
               </w:rPr>
             </w:pPr>
             <w:r>
               <w:rPr>
                 <w:rFonts w:cs="Arial"/>
+                <w:sz w:val="24"/>
               </w:rPr>
               <w:t>Edit Document version 1.1</w:t>
             </w:r>
@@ -910,11 +928,13 @@
               <w:jc w:val="center"/>
               <w:rPr>
                 <w:rFonts w:cs="Arial"/>
+                <w:sz w:val="24"/>
               </w:rPr>
             </w:pPr>
             <w:r>
               <w:rPr>
                 <w:rFonts w:cs="Arial"/>
+                <w:sz w:val="24"/>
               </w:rPr>
               <w:t>1.2</w:t>
             </w:r>
@@ -930,11 +950,13 @@
               <w:jc w:val="center"/>
               <w:rPr>
                 <w:rFonts w:cs="Arial"/>
+                <w:sz w:val="24"/>
               </w:rPr>
             </w:pPr>
             <w:r>
               <w:rPr>
                 <w:rFonts w:cs="Arial"/>
+                <w:sz w:val="24"/>
               </w:rPr>
               <w:t>Quốc Nhân</w:t>
             </w:r>
@@ -949,11 +971,13 @@
               <w:pStyle w:val="Tabletext"/>
               <w:rPr>
                 <w:rFonts w:cs="Arial"/>
+                <w:sz w:val="24"/>
               </w:rPr>
             </w:pPr>
             <w:r>
               <w:rPr>
                 <w:rFonts w:cs="Arial"/>
+                <w:sz w:val="24"/>
               </w:rPr>
               <w:t>1/11/2019</w:t>
             </w:r>
@@ -969,6 +993,7 @@
               <w:jc w:val="center"/>
               <w:rPr>
                 <w:rFonts w:cs="Arial"/>
+                <w:sz w:val="24"/>
               </w:rPr>
             </w:pPr>
           </w:p>
@@ -983,6 +1008,7 @@
               <w:jc w:val="center"/>
               <w:rPr>
                 <w:rFonts w:cs="Arial"/>
+                <w:sz w:val="24"/>
               </w:rPr>
             </w:pPr>
           </w:p>
@@ -997,11 +1023,13 @@
               <w:jc w:val="center"/>
               <w:rPr>
                 <w:rFonts w:cs="Arial"/>
+                <w:sz w:val="24"/>
               </w:rPr>
             </w:pPr>
             <w:r>
               <w:rPr>
                 <w:rFonts w:cs="Arial"/>
+                <w:sz w:val="24"/>
               </w:rPr>
               <w:t>Edit Document version 1.2</w:t>
             </w:r>
@@ -1022,11 +1050,13 @@
               <w:jc w:val="center"/>
               <w:rPr>
                 <w:rFonts w:cs="Arial"/>
+                <w:sz w:val="24"/>
               </w:rPr>
             </w:pPr>
             <w:r>
               <w:rPr>
                 <w:rFonts w:cs="Arial"/>
+                <w:sz w:val="24"/>
               </w:rPr>
               <w:t>1.3</w:t>
             </w:r>
@@ -1042,11 +1072,13 @@
               <w:jc w:val="center"/>
               <w:rPr>
                 <w:rFonts w:cs="Arial"/>
+                <w:sz w:val="24"/>
               </w:rPr>
             </w:pPr>
             <w:r>
               <w:rPr>
                 <w:rFonts w:cs="Arial"/>
+                <w:sz w:val="24"/>
               </w:rPr>
               <w:t>Quốc Nhân</w:t>
             </w:r>
@@ -1061,11 +1093,13 @@
               <w:pStyle w:val="Tabletext"/>
               <w:rPr>
                 <w:rFonts w:cs="Arial"/>
+                <w:sz w:val="24"/>
               </w:rPr>
             </w:pPr>
             <w:r>
               <w:rPr>
                 <w:rFonts w:cs="Arial"/>
+                <w:sz w:val="24"/>
               </w:rPr>
               <w:t>4/11/2019</w:t>
             </w:r>
@@ -1081,6 +1115,7 @@
               <w:jc w:val="center"/>
               <w:rPr>
                 <w:rFonts w:cs="Arial"/>
+                <w:sz w:val="24"/>
               </w:rPr>
             </w:pPr>
           </w:p>
@@ -1095,6 +1130,7 @@
               <w:jc w:val="center"/>
               <w:rPr>
                 <w:rFonts w:cs="Arial"/>
+                <w:sz w:val="24"/>
               </w:rPr>
             </w:pPr>
           </w:p>
@@ -1109,23 +1145,27 @@
               <w:jc w:val="center"/>
               <w:rPr>
                 <w:rFonts w:cs="Arial"/>
+                <w:sz w:val="24"/>
               </w:rPr>
             </w:pPr>
             <w:r>
               <w:rPr>
                 <w:rFonts w:cs="Arial"/>
+                <w:sz w:val="24"/>
               </w:rPr>
               <w:t xml:space="preserve">Update Milestone </w:t>
             </w:r>
             <w:r>
               <w:rPr>
                 <w:rFonts w:cs="Arial"/>
+                <w:sz w:val="24"/>
               </w:rPr>
               <w:t>v</w:t>
             </w:r>
             <w:r>
               <w:rPr>
                 <w:rFonts w:cs="Arial"/>
+                <w:sz w:val="24"/>
               </w:rPr>
               <w:t>1.3</w:t>
             </w:r>
@@ -1146,12 +1186,14 @@
               <w:jc w:val="center"/>
               <w:rPr>
                 <w:rFonts w:cs="Arial"/>
+                <w:sz w:val="24"/>
                 <w:lang w:val="vi-VN"/>
               </w:rPr>
             </w:pPr>
             <w:r>
               <w:rPr>
                 <w:rFonts w:cs="Arial"/>
+                <w:sz w:val="24"/>
                 <w:lang w:val="vi-VN"/>
               </w:rPr>
               <w:t>1.4</w:t>
@@ -1168,12 +1210,14 @@
               <w:jc w:val="center"/>
               <w:rPr>
                 <w:rFonts w:cs="Arial"/>
+                <w:sz w:val="24"/>
                 <w:lang w:val="vi-VN"/>
               </w:rPr>
             </w:pPr>
             <w:r>
               <w:rPr>
                 <w:rFonts w:cs="Arial"/>
+                <w:sz w:val="24"/>
                 <w:lang w:val="vi-VN"/>
               </w:rPr>
               <w:t>Quang Vương</w:t>
@@ -1189,12 +1233,14 @@
               <w:pStyle w:val="Tabletext"/>
               <w:rPr>
                 <w:rFonts w:cs="Arial"/>
+                <w:sz w:val="24"/>
                 <w:lang w:val="vi-VN"/>
               </w:rPr>
             </w:pPr>
             <w:r>
               <w:rPr>
                 <w:rFonts w:cs="Arial"/>
+                <w:sz w:val="24"/>
                 <w:lang w:val="vi-VN"/>
               </w:rPr>
               <w:t>09/11/2019</w:t>
@@ -1211,11 +1257,13 @@
               <w:jc w:val="center"/>
               <w:rPr>
                 <w:rFonts w:cs="Arial"/>
+                <w:sz w:val="24"/>
               </w:rPr>
             </w:pPr>
             <w:r>
               <w:rPr>
                 <w:rFonts w:cs="Arial"/>
+                <w:sz w:val="24"/>
                 <w:lang w:val="vi-VN"/>
               </w:rPr>
               <w:t>Team</w:t>
@@ -1232,12 +1280,14 @@
               <w:jc w:val="center"/>
               <w:rPr>
                 <w:rFonts w:cs="Arial"/>
+                <w:sz w:val="24"/>
                 <w:lang w:val="vi-VN"/>
               </w:rPr>
             </w:pPr>
             <w:r>
               <w:rPr>
                 <w:rFonts w:cs="Arial"/>
+                <w:sz w:val="24"/>
                 <w:lang w:val="vi-VN"/>
               </w:rPr>
               <w:t>09/11/2019</w:t>
@@ -1254,12 +1304,14 @@
               <w:jc w:val="center"/>
               <w:rPr>
                 <w:rFonts w:cs="Arial"/>
+                <w:sz w:val="24"/>
                 <w:lang w:val="vi-VN"/>
               </w:rPr>
             </w:pPr>
             <w:r>
               <w:rPr>
                 <w:rFonts w:cs="Arial"/>
+                <w:sz w:val="24"/>
                 <w:lang w:val="vi-VN"/>
               </w:rPr>
               <w:t>Team review and update</w:t>
@@ -1281,11 +1333,13 @@
               <w:jc w:val="center"/>
               <w:rPr>
                 <w:rFonts w:cs="Arial"/>
+                <w:sz w:val="24"/>
               </w:rPr>
             </w:pPr>
             <w:r>
               <w:rPr>
                 <w:rFonts w:cs="Arial"/>
+                <w:sz w:val="24"/>
               </w:rPr>
               <w:t>1.5</w:t>
             </w:r>
@@ -1301,11 +1355,13 @@
               <w:jc w:val="center"/>
               <w:rPr>
                 <w:rFonts w:cs="Arial"/>
+                <w:sz w:val="24"/>
               </w:rPr>
             </w:pPr>
             <w:r>
               <w:rPr>
                 <w:rFonts w:cs="Arial"/>
+                <w:sz w:val="24"/>
               </w:rPr>
               <w:t>Quốc Nhân</w:t>
             </w:r>
@@ -1320,11 +1376,13 @@
               <w:pStyle w:val="Tabletext"/>
               <w:rPr>
                 <w:rFonts w:cs="Arial"/>
+                <w:sz w:val="24"/>
               </w:rPr>
             </w:pPr>
             <w:r>
               <w:rPr>
                 <w:rFonts w:cs="Arial"/>
+                <w:sz w:val="24"/>
               </w:rPr>
               <w:t>12/11/2019</w:t>
             </w:r>
@@ -1340,6 +1398,7 @@
               <w:jc w:val="center"/>
               <w:rPr>
                 <w:rFonts w:cs="Arial"/>
+                <w:sz w:val="24"/>
                 <w:lang w:val="vi-VN"/>
               </w:rPr>
             </w:pPr>
@@ -1355,6 +1414,7 @@
               <w:jc w:val="center"/>
               <w:rPr>
                 <w:rFonts w:cs="Arial"/>
+                <w:sz w:val="24"/>
                 <w:lang w:val="vi-VN"/>
               </w:rPr>
             </w:pPr>
@@ -1370,11 +1430,13 @@
               <w:jc w:val="center"/>
               <w:rPr>
                 <w:rFonts w:cs="Arial"/>
+                <w:sz w:val="24"/>
               </w:rPr>
             </w:pPr>
             <w:r>
               <w:rPr>
                 <w:rFonts w:cs="Arial"/>
+                <w:sz w:val="24"/>
               </w:rPr>
               <w:t>Update content scope v1.5</w:t>
             </w:r>
@@ -1395,11 +1457,13 @@
               <w:jc w:val="center"/>
               <w:rPr>
                 <w:rFonts w:cs="Arial"/>
+                <w:sz w:val="24"/>
               </w:rPr>
             </w:pPr>
             <w:r>
               <w:rPr>
                 <w:rFonts w:cs="Arial"/>
+                <w:sz w:val="24"/>
               </w:rPr>
               <w:t>1.6</w:t>
             </w:r>
@@ -1415,11 +1479,13 @@
               <w:jc w:val="center"/>
               <w:rPr>
                 <w:rFonts w:cs="Arial"/>
+                <w:sz w:val="24"/>
               </w:rPr>
             </w:pPr>
             <w:r>
               <w:rPr>
                 <w:rFonts w:cs="Arial"/>
+                <w:sz w:val="24"/>
               </w:rPr>
               <w:t>Quốc Nhân</w:t>
             </w:r>
@@ -1434,11 +1500,13 @@
               <w:pStyle w:val="Tabletext"/>
               <w:rPr>
                 <w:rFonts w:cs="Arial"/>
+                <w:sz w:val="24"/>
               </w:rPr>
             </w:pPr>
             <w:r>
               <w:rPr>
                 <w:rFonts w:cs="Arial"/>
+                <w:sz w:val="24"/>
               </w:rPr>
               <w:t>14/11/2019</w:t>
             </w:r>
@@ -1454,6 +1522,7 @@
               <w:jc w:val="center"/>
               <w:rPr>
                 <w:rFonts w:cs="Arial"/>
+                <w:sz w:val="24"/>
                 <w:lang w:val="vi-VN"/>
               </w:rPr>
             </w:pPr>
@@ -1469,6 +1538,7 @@
               <w:jc w:val="center"/>
               <w:rPr>
                 <w:rFonts w:cs="Arial"/>
+                <w:sz w:val="24"/>
                 <w:lang w:val="vi-VN"/>
               </w:rPr>
             </w:pPr>
@@ -1484,16 +1554,16 @@
               <w:jc w:val="center"/>
               <w:rPr>
                 <w:rFonts w:cs="Arial"/>
+                <w:sz w:val="24"/>
               </w:rPr>
             </w:pPr>
             <w:r>
               <w:rPr>
                 <w:rFonts w:cs="Arial"/>
+                <w:sz w:val="24"/>
               </w:rPr>
               <w:t>Update scope v1.6</w:t>
             </w:r>
-            <w:bookmarkStart w:id="0" w:name="_GoBack"/>
-            <w:bookmarkEnd w:id="0"/>
           </w:p>
         </w:tc>
       </w:tr>
@@ -5177,7 +5247,15 @@
                 <w:sz w:val="24"/>
                 <w:szCs w:val="24"/>
               </w:rPr>
-              <w:t xml:space="preserve"> business trip fees regulations</w:t>
+              <w:t xml:space="preserve"> business trip fees </w:t>
+            </w:r>
+            <w:r>
+              <w:rPr>
+                <w:sz w:val="24"/>
+                <w:szCs w:val="24"/>
+              </w:rPr>
+              <w:lastRenderedPageBreak/>
+              <w:t>regulations</w:t>
             </w:r>
           </w:p>
         </w:tc>
@@ -5201,6 +5279,7 @@
                 <w:sz w:val="24"/>
                 <w:szCs w:val="24"/>
               </w:rPr>
+              <w:lastRenderedPageBreak/>
               <w:t>Admin</w:t>
             </w:r>
             <w:r>
@@ -5217,7 +5296,15 @@
                 <w:sz w:val="24"/>
                 <w:szCs w:val="24"/>
               </w:rPr>
-              <w:t>business trip fees regulations</w:t>
+              <w:t xml:space="preserve">business </w:t>
+            </w:r>
+            <w:r>
+              <w:rPr>
+                <w:sz w:val="24"/>
+                <w:szCs w:val="24"/>
+              </w:rPr>
+              <w:lastRenderedPageBreak/>
+              <w:t>trip fees regulations</w:t>
             </w:r>
             <w:r>
               <w:rPr>
@@ -5246,6 +5333,7 @@
                 <w:sz w:val="24"/>
                 <w:szCs w:val="24"/>
               </w:rPr>
+              <w:lastRenderedPageBreak/>
               <w:t>Administrator</w:t>
             </w:r>
           </w:p>
@@ -6929,7 +7017,15 @@
                 <w:sz w:val="24"/>
                 <w:szCs w:val="24"/>
               </w:rPr>
-              <w:t xml:space="preserve"> administrator</w:t>
+              <w:t xml:space="preserve"> </w:t>
+            </w:r>
+            <w:r>
+              <w:rPr>
+                <w:sz w:val="24"/>
+                <w:szCs w:val="24"/>
+              </w:rPr>
+              <w:lastRenderedPageBreak/>
+              <w:t>administrator</w:t>
             </w:r>
           </w:p>
         </w:tc>
@@ -7052,6 +7148,7 @@
                 <w:sz w:val="24"/>
                 <w:szCs w:val="24"/>
               </w:rPr>
+              <w:lastRenderedPageBreak/>
               <w:t>FR.</w:t>
             </w:r>
             <w:r>
@@ -7158,7 +7255,6 @@
                 <w:sz w:val="24"/>
                 <w:szCs w:val="24"/>
               </w:rPr>
-              <w:lastRenderedPageBreak/>
               <w:t>FR.</w:t>
             </w:r>
             <w:r>
@@ -8595,7 +8691,15 @@
                 <w:sz w:val="24"/>
                 <w:szCs w:val="24"/>
               </w:rPr>
-              <w:t xml:space="preserve"> department head, director and</w:t>
+              <w:t xml:space="preserve"> department head, director </w:t>
+            </w:r>
+            <w:r>
+              <w:rPr>
+                <w:sz w:val="24"/>
+                <w:szCs w:val="24"/>
+              </w:rPr>
+              <w:lastRenderedPageBreak/>
+              <w:t>and</w:t>
             </w:r>
             <w:r>
               <w:rPr>
@@ -9675,6 +9779,7 @@
                 <w:sz w:val="24"/>
                 <w:szCs w:val="24"/>
               </w:rPr>
+              <w:lastRenderedPageBreak/>
               <w:t>Account management</w:t>
             </w:r>
           </w:p>
@@ -9759,7 +9864,6 @@
                 <w:sz w:val="24"/>
                 <w:szCs w:val="24"/>
               </w:rPr>
-              <w:lastRenderedPageBreak/>
               <w:t>Statistical management, reporting</w:t>
             </w:r>
           </w:p>
@@ -11118,10 +11222,10 @@
           <w:szCs w:val="28"/>
         </w:rPr>
         <w:object w:dxaOrig="1520" w:dyaOrig="988" w14:anchorId="1ADE684F">
-          <v:shape id="_x0000_i1026" type="#_x0000_t75" style="width:76.7pt;height:49.55pt" o:ole="">
+          <v:shape id="_x0000_i1026" type="#_x0000_t75" style="width:76.8pt;height:49.8pt" o:ole="">
             <v:imagedata r:id="rId11" o:title=""/>
           </v:shape>
-          <o:OLEObject Type="Embed" ProgID="Excel.Sheet.12" ShapeID="_x0000_i1026" DrawAspect="Icon" ObjectID="_1635279261" r:id="rId12"/>
+          <o:OLEObject Type="Embed" ProgID="Excel.Sheet.12" ShapeID="_x0000_i1026" DrawAspect="Icon" ObjectID="_1635320793" r:id="rId12"/>
         </w:object>
       </w:r>
     </w:p>
@@ -11207,10 +11311,10 @@
           <w:szCs w:val="28"/>
         </w:rPr>
         <w:object w:dxaOrig="1520" w:dyaOrig="988" w14:anchorId="6C5BD620">
-          <v:shape id="_x0000_i1027" type="#_x0000_t75" style="width:76.7pt;height:49.55pt" o:ole="">
+          <v:shape id="_x0000_i1027" type="#_x0000_t75" style="width:76.8pt;height:49.8pt" o:ole="">
             <v:imagedata r:id="rId13" o:title=""/>
           </v:shape>
-          <o:OLEObject Type="Embed" ProgID="Word.Document.12" ShapeID="_x0000_i1027" DrawAspect="Icon" ObjectID="_1635279262" r:id="rId14">
+          <o:OLEObject Type="Embed" ProgID="Word.Document.12" ShapeID="_x0000_i1027" DrawAspect="Icon" ObjectID="_1635320794" r:id="rId14">
             <o:FieldCodes>\s</o:FieldCodes>
           </o:OLEObject>
         </w:object>
@@ -11287,10 +11391,10 @@
           <w:szCs w:val="28"/>
         </w:rPr>
         <w:object w:dxaOrig="1520" w:dyaOrig="988" w14:anchorId="08705FB0">
-          <v:shape id="_x0000_i1028" type="#_x0000_t75" style="width:76.7pt;height:49.55pt" o:ole="">
+          <v:shape id="_x0000_i1028" type="#_x0000_t75" style="width:76.8pt;height:49.8pt" o:ole="">
             <v:imagedata r:id="rId15" o:title=""/>
           </v:shape>
-          <o:OLEObject Type="Embed" ProgID="Word.Document.12" ShapeID="_x0000_i1028" DrawAspect="Icon" ObjectID="_1635279263" r:id="rId16">
+          <o:OLEObject Type="Embed" ProgID="Word.Document.12" ShapeID="_x0000_i1028" DrawAspect="Icon" ObjectID="_1635320795" r:id="rId16">
             <o:FieldCodes>\s</o:FieldCodes>
           </o:OLEObject>
         </w:object>
@@ -11368,10 +11472,10 @@
           <w:szCs w:val="28"/>
         </w:rPr>
         <w:object w:dxaOrig="1520" w:dyaOrig="988" w14:anchorId="0C0115EE">
-          <v:shape id="_x0000_i1029" type="#_x0000_t75" style="width:76.7pt;height:49.55pt" o:ole="">
+          <v:shape id="_x0000_i1029" type="#_x0000_t75" style="width:76.8pt;height:49.8pt" o:ole="">
             <v:imagedata r:id="rId17" o:title=""/>
           </v:shape>
-          <o:OLEObject Type="Embed" ProgID="Word.Document.12" ShapeID="_x0000_i1029" DrawAspect="Icon" ObjectID="_1635279264" r:id="rId18">
+          <o:OLEObject Type="Embed" ProgID="Word.Document.12" ShapeID="_x0000_i1029" DrawAspect="Icon" ObjectID="_1635320796" r:id="rId18">
             <o:FieldCodes>\s</o:FieldCodes>
           </o:OLEObject>
         </w:object>
@@ -11497,7 +11601,7 @@
 </file>
 
 <file path=word/endnotes.xml><?xml version="1.0" encoding="utf-8"?>
-<w:endnotes xmlns:wpc="http://schemas.microsoft.com/office/word/2010/wordprocessingCanvas" xmlns:cx="http://schemas.microsoft.com/office/drawing/2014/chartex" xmlns:cx1="http://schemas.microsoft.com/office/drawing/2015/9/8/chartex" xmlns:cx2="http://schemas.microsoft.com/office/drawing/2015/10/21/chartex" xmlns:cx3="http://schemas.microsoft.com/office/drawing/2016/5/9/chartex" xmlns:cx4="http://schemas.microsoft.com/office/drawing/2016/5/10/chartex" xmlns:cx5="http://schemas.microsoft.com/office/drawing/2016/5/11/chartex" xmlns:cx6="http://schemas.microsoft.com/office/drawing/2016/5/12/chartex" xmlns:cx7="http://schemas.microsoft.com/office/drawing/2016/5/13/chartex" xmlns:cx8="http://schemas.microsoft.com/office/drawing/2016/5/14/chartex" xmlns:mc="http://schemas.openxmlformats.org/markup-compatibility/2006" xmlns:aink="http://schemas.microsoft.com/office/drawing/2016/ink" xmlns:am3d="http://schemas.microsoft.com/office/drawing/2017/model3d" xmlns:o="urn:schemas-microsoft-com:office:office" xmlns:r="http://schemas.openxmlformats.org/officeDocument/2006/relationships" xmlns:m="http://schemas.openxmlformats.org/officeDocument/2006/math" xmlns:v="urn:schemas-microsoft-com:vml" xmlns:wp14="http://schemas.microsoft.com/office/word/2010/wordprocessingDrawing" xmlns:wp="http://schemas.openxmlformats.org/drawingml/2006/wordprocessingDrawing" xmlns:w10="urn:schemas-microsoft-com:office:word" xmlns:w="http://schemas.openxmlformats.org/wordprocessingml/2006/main" xmlns:w14="http://schemas.microsoft.com/office/word/2010/wordml" xmlns:w15="http://schemas.microsoft.com/office/word/2012/wordml" xmlns:w16cid="http://schemas.microsoft.com/office/word/2016/wordml/cid" xmlns:w16se="http://schemas.microsoft.com/office/word/2015/wordml/symex" xmlns:wpg="http://schemas.microsoft.com/office/word/2010/wordprocessingGroup" xmlns:wpi="http://schemas.microsoft.com/office/word/2010/wordprocessingInk" xmlns:wne="http://schemas.microsoft.com/office/word/2006/wordml" xmlns:wps="http://schemas.microsoft.com/office/word/2010/wordprocessingShape" mc:Ignorable="w14 w15 w16se w16cid wp14">
+<w:endnotes xmlns:wpc="http://schemas.microsoft.com/office/word/2010/wordprocessingCanvas" xmlns:cx="http://schemas.microsoft.com/office/drawing/2014/chartex" xmlns:mc="http://schemas.openxmlformats.org/markup-compatibility/2006" xmlns:o="urn:schemas-microsoft-com:office:office" xmlns:r="http://schemas.openxmlformats.org/officeDocument/2006/relationships" xmlns:m="http://schemas.openxmlformats.org/officeDocument/2006/math" xmlns:v="urn:schemas-microsoft-com:vml" xmlns:wp14="http://schemas.microsoft.com/office/word/2010/wordprocessingDrawing" xmlns:wp="http://schemas.openxmlformats.org/drawingml/2006/wordprocessingDrawing" xmlns:w10="urn:schemas-microsoft-com:office:word" xmlns:w="http://schemas.openxmlformats.org/wordprocessingml/2006/main" xmlns:w14="http://schemas.microsoft.com/office/word/2010/wordml" xmlns:w15="http://schemas.microsoft.com/office/word/2012/wordml" xmlns:w16se="http://schemas.microsoft.com/office/word/2015/wordml/symex" xmlns:wpg="http://schemas.microsoft.com/office/word/2010/wordprocessingGroup" xmlns:wpi="http://schemas.microsoft.com/office/word/2010/wordprocessingInk" xmlns:wne="http://schemas.microsoft.com/office/word/2006/wordml" xmlns:wps="http://schemas.microsoft.com/office/word/2010/wordprocessingShape" mc:Ignorable="w14 w15 w16se wp14">
   <w:endnote w:type="separator" w:id="-1">
     <w:p>
       <w:pPr>
@@ -11522,7 +11626,7 @@
 </file>
 
 <file path=word/footer1.xml><?xml version="1.0" encoding="utf-8"?>
-<w:ftr xmlns:wpc="http://schemas.microsoft.com/office/word/2010/wordprocessingCanvas" xmlns:cx="http://schemas.microsoft.com/office/drawing/2014/chartex" xmlns:cx1="http://schemas.microsoft.com/office/drawing/2015/9/8/chartex" xmlns:cx2="http://schemas.microsoft.com/office/drawing/2015/10/21/chartex" xmlns:cx3="http://schemas.microsoft.com/office/drawing/2016/5/9/chartex" xmlns:cx4="http://schemas.microsoft.com/office/drawing/2016/5/10/chartex" xmlns:cx5="http://schemas.microsoft.com/office/drawing/2016/5/11/chartex" xmlns:cx6="http://schemas.microsoft.com/office/drawing/2016/5/12/chartex" xmlns:cx7="http://schemas.microsoft.com/office/drawing/2016/5/13/chartex" xmlns:cx8="http://schemas.microsoft.com/office/drawing/2016/5/14/chartex" xmlns:mc="http://schemas.openxmlformats.org/markup-compatibility/2006" xmlns:aink="http://schemas.microsoft.com/office/drawing/2016/ink" xmlns:am3d="http://schemas.microsoft.com/office/drawing/2017/model3d" xmlns:o="urn:schemas-microsoft-com:office:office" xmlns:r="http://schemas.openxmlformats.org/officeDocument/2006/relationships" xmlns:m="http://schemas.openxmlformats.org/officeDocument/2006/math" xmlns:v="urn:schemas-microsoft-com:vml" xmlns:wp14="http://schemas.microsoft.com/office/word/2010/wordprocessingDrawing" xmlns:wp="http://schemas.openxmlformats.org/drawingml/2006/wordprocessingDrawing" xmlns:w10="urn:schemas-microsoft-com:office:word" xmlns:w="http://schemas.openxmlformats.org/wordprocessingml/2006/main" xmlns:w14="http://schemas.microsoft.com/office/word/2010/wordml" xmlns:w15="http://schemas.microsoft.com/office/word/2012/wordml" xmlns:w16cid="http://schemas.microsoft.com/office/word/2016/wordml/cid" xmlns:w16se="http://schemas.microsoft.com/office/word/2015/wordml/symex" xmlns:wpg="http://schemas.microsoft.com/office/word/2010/wordprocessingGroup" xmlns:wpi="http://schemas.microsoft.com/office/word/2010/wordprocessingInk" xmlns:wne="http://schemas.microsoft.com/office/word/2006/wordml" xmlns:wps="http://schemas.microsoft.com/office/word/2010/wordprocessingShape" mc:Ignorable="w14 w15 w16se w16cid wp14">
+<w:ftr xmlns:wpc="http://schemas.microsoft.com/office/word/2010/wordprocessingCanvas" xmlns:cx="http://schemas.microsoft.com/office/drawing/2014/chartex" xmlns:mc="http://schemas.openxmlformats.org/markup-compatibility/2006" xmlns:o="urn:schemas-microsoft-com:office:office" xmlns:r="http://schemas.openxmlformats.org/officeDocument/2006/relationships" xmlns:m="http://schemas.openxmlformats.org/officeDocument/2006/math" xmlns:v="urn:schemas-microsoft-com:vml" xmlns:wp14="http://schemas.microsoft.com/office/word/2010/wordprocessingDrawing" xmlns:wp="http://schemas.openxmlformats.org/drawingml/2006/wordprocessingDrawing" xmlns:w10="urn:schemas-microsoft-com:office:word" xmlns:w="http://schemas.openxmlformats.org/wordprocessingml/2006/main" xmlns:w14="http://schemas.microsoft.com/office/word/2010/wordml" xmlns:w15="http://schemas.microsoft.com/office/word/2012/wordml" xmlns:w16se="http://schemas.microsoft.com/office/word/2015/wordml/symex" xmlns:wpg="http://schemas.microsoft.com/office/word/2010/wordprocessingGroup" xmlns:wpi="http://schemas.microsoft.com/office/word/2010/wordprocessingInk" xmlns:wne="http://schemas.microsoft.com/office/word/2006/wordml" xmlns:wps="http://schemas.microsoft.com/office/word/2010/wordprocessingShape" mc:Ignorable="w14 w15 w16se wp14">
   <w:sdt>
     <w:sdtPr>
       <w:rPr>
@@ -11587,7 +11691,7 @@
             <w:noProof/>
             <w:color w:val="3D5C83"/>
           </w:rPr>
-          <w:t>8</w:t>
+          <w:t>2</w:t>
         </w:r>
         <w:r>
           <w:rPr>
@@ -11638,7 +11742,7 @@
 </file>
 
 <file path=word/footer2.xml><?xml version="1.0" encoding="utf-8"?>
-<w:ftr xmlns:wpc="http://schemas.microsoft.com/office/word/2010/wordprocessingCanvas" xmlns:cx="http://schemas.microsoft.com/office/drawing/2014/chartex" xmlns:cx1="http://schemas.microsoft.com/office/drawing/2015/9/8/chartex" xmlns:cx2="http://schemas.microsoft.com/office/drawing/2015/10/21/chartex" xmlns:cx3="http://schemas.microsoft.com/office/drawing/2016/5/9/chartex" xmlns:cx4="http://schemas.microsoft.com/office/drawing/2016/5/10/chartex" xmlns:cx5="http://schemas.microsoft.com/office/drawing/2016/5/11/chartex" xmlns:cx6="http://schemas.microsoft.com/office/drawing/2016/5/12/chartex" xmlns:cx7="http://schemas.microsoft.com/office/drawing/2016/5/13/chartex" xmlns:cx8="http://schemas.microsoft.com/office/drawing/2016/5/14/chartex" xmlns:mc="http://schemas.openxmlformats.org/markup-compatibility/2006" xmlns:aink="http://schemas.microsoft.com/office/drawing/2016/ink" xmlns:am3d="http://schemas.microsoft.com/office/drawing/2017/model3d" xmlns:o="urn:schemas-microsoft-com:office:office" xmlns:r="http://schemas.openxmlformats.org/officeDocument/2006/relationships" xmlns:m="http://schemas.openxmlformats.org/officeDocument/2006/math" xmlns:v="urn:schemas-microsoft-com:vml" xmlns:wp14="http://schemas.microsoft.com/office/word/2010/wordprocessingDrawing" xmlns:wp="http://schemas.openxmlformats.org/drawingml/2006/wordprocessingDrawing" xmlns:w10="urn:schemas-microsoft-com:office:word" xmlns:w="http://schemas.openxmlformats.org/wordprocessingml/2006/main" xmlns:w14="http://schemas.microsoft.com/office/word/2010/wordml" xmlns:w15="http://schemas.microsoft.com/office/word/2012/wordml" xmlns:w16cid="http://schemas.microsoft.com/office/word/2016/wordml/cid" xmlns:w16se="http://schemas.microsoft.com/office/word/2015/wordml/symex" xmlns:wpg="http://schemas.microsoft.com/office/word/2010/wordprocessingGroup" xmlns:wpi="http://schemas.microsoft.com/office/word/2010/wordprocessingInk" xmlns:wne="http://schemas.microsoft.com/office/word/2006/wordml" xmlns:wps="http://schemas.microsoft.com/office/word/2010/wordprocessingShape" mc:Ignorable="w14 w15 w16se w16cid wp14">
+<w:ftr xmlns:wpc="http://schemas.microsoft.com/office/word/2010/wordprocessingCanvas" xmlns:cx="http://schemas.microsoft.com/office/drawing/2014/chartex" xmlns:mc="http://schemas.openxmlformats.org/markup-compatibility/2006" xmlns:o="urn:schemas-microsoft-com:office:office" xmlns:r="http://schemas.openxmlformats.org/officeDocument/2006/relationships" xmlns:m="http://schemas.openxmlformats.org/officeDocument/2006/math" xmlns:v="urn:schemas-microsoft-com:vml" xmlns:wp14="http://schemas.microsoft.com/office/word/2010/wordprocessingDrawing" xmlns:wp="http://schemas.openxmlformats.org/drawingml/2006/wordprocessingDrawing" xmlns:w10="urn:schemas-microsoft-com:office:word" xmlns:w="http://schemas.openxmlformats.org/wordprocessingml/2006/main" xmlns:w14="http://schemas.microsoft.com/office/word/2010/wordml" xmlns:w15="http://schemas.microsoft.com/office/word/2012/wordml" xmlns:w16se="http://schemas.microsoft.com/office/word/2015/wordml/symex" xmlns:wpg="http://schemas.microsoft.com/office/word/2010/wordprocessingGroup" xmlns:wpi="http://schemas.microsoft.com/office/word/2010/wordprocessingInk" xmlns:wne="http://schemas.microsoft.com/office/word/2006/wordml" xmlns:wps="http://schemas.microsoft.com/office/word/2010/wordprocessingShape" mc:Ignorable="w14 w15 w16se wp14">
   <w:sdt>
     <w:sdtPr>
       <w:rPr>
@@ -11749,7 +11853,7 @@
 </file>
 
 <file path=word/footnotes.xml><?xml version="1.0" encoding="utf-8"?>
-<w:footnotes xmlns:wpc="http://schemas.microsoft.com/office/word/2010/wordprocessingCanvas" xmlns:cx="http://schemas.microsoft.com/office/drawing/2014/chartex" xmlns:cx1="http://schemas.microsoft.com/office/drawing/2015/9/8/chartex" xmlns:cx2="http://schemas.microsoft.com/office/drawing/2015/10/21/chartex" xmlns:cx3="http://schemas.microsoft.com/office/drawing/2016/5/9/chartex" xmlns:cx4="http://schemas.microsoft.com/office/drawing/2016/5/10/chartex" xmlns:cx5="http://schemas.microsoft.com/office/drawing/2016/5/11/chartex" xmlns:cx6="http://schemas.microsoft.com/office/drawing/2016/5/12/chartex" xmlns:cx7="http://schemas.microsoft.com/office/drawing/2016/5/13/chartex" xmlns:cx8="http://schemas.microsoft.com/office/drawing/2016/5/14/chartex" xmlns:mc="http://schemas.openxmlformats.org/markup-compatibility/2006" xmlns:aink="http://schemas.microsoft.com/office/drawing/2016/ink" xmlns:am3d="http://schemas.microsoft.com/office/drawing/2017/model3d" xmlns:o="urn:schemas-microsoft-com:office:office" xmlns:r="http://schemas.openxmlformats.org/officeDocument/2006/relationships" xmlns:m="http://schemas.openxmlformats.org/officeDocument/2006/math" xmlns:v="urn:schemas-microsoft-com:vml" xmlns:wp14="http://schemas.microsoft.com/office/word/2010/wordprocessingDrawing" xmlns:wp="http://schemas.openxmlformats.org/drawingml/2006/wordprocessingDrawing" xmlns:w10="urn:schemas-microsoft-com:office:word" xmlns:w="http://schemas.openxmlformats.org/wordprocessingml/2006/main" xmlns:w14="http://schemas.microsoft.com/office/word/2010/wordml" xmlns:w15="http://schemas.microsoft.com/office/word/2012/wordml" xmlns:w16cid="http://schemas.microsoft.com/office/word/2016/wordml/cid" xmlns:w16se="http://schemas.microsoft.com/office/word/2015/wordml/symex" xmlns:wpg="http://schemas.microsoft.com/office/word/2010/wordprocessingGroup" xmlns:wpi="http://schemas.microsoft.com/office/word/2010/wordprocessingInk" xmlns:wne="http://schemas.microsoft.com/office/word/2006/wordml" xmlns:wps="http://schemas.microsoft.com/office/word/2010/wordprocessingShape" mc:Ignorable="w14 w15 w16se w16cid wp14">
+<w:footnotes xmlns:wpc="http://schemas.microsoft.com/office/word/2010/wordprocessingCanvas" xmlns:cx="http://schemas.microsoft.com/office/drawing/2014/chartex" xmlns:mc="http://schemas.openxmlformats.org/markup-compatibility/2006" xmlns:o="urn:schemas-microsoft-com:office:office" xmlns:r="http://schemas.openxmlformats.org/officeDocument/2006/relationships" xmlns:m="http://schemas.openxmlformats.org/officeDocument/2006/math" xmlns:v="urn:schemas-microsoft-com:vml" xmlns:wp14="http://schemas.microsoft.com/office/word/2010/wordprocessingDrawing" xmlns:wp="http://schemas.openxmlformats.org/drawingml/2006/wordprocessingDrawing" xmlns:w10="urn:schemas-microsoft-com:office:word" xmlns:w="http://schemas.openxmlformats.org/wordprocessingml/2006/main" xmlns:w14="http://schemas.microsoft.com/office/word/2010/wordml" xmlns:w15="http://schemas.microsoft.com/office/word/2012/wordml" xmlns:w16se="http://schemas.microsoft.com/office/word/2015/wordml/symex" xmlns:wpg="http://schemas.microsoft.com/office/word/2010/wordprocessingGroup" xmlns:wpi="http://schemas.microsoft.com/office/word/2010/wordprocessingInk" xmlns:wne="http://schemas.microsoft.com/office/word/2006/wordml" xmlns:wps="http://schemas.microsoft.com/office/word/2010/wordprocessingShape" mc:Ignorable="w14 w15 w16se wp14">
   <w:footnote w:type="separator" w:id="-1">
     <w:p>
       <w:pPr>
@@ -11774,7 +11878,7 @@
 </file>
 
 <file path=word/header1.xml><?xml version="1.0" encoding="utf-8"?>
-<w:hdr xmlns:wpc="http://schemas.microsoft.com/office/word/2010/wordprocessingCanvas" xmlns:cx="http://schemas.microsoft.com/office/drawing/2014/chartex" xmlns:cx1="http://schemas.microsoft.com/office/drawing/2015/9/8/chartex" xmlns:cx2="http://schemas.microsoft.com/office/drawing/2015/10/21/chartex" xmlns:cx3="http://schemas.microsoft.com/office/drawing/2016/5/9/chartex" xmlns:cx4="http://schemas.microsoft.com/office/drawing/2016/5/10/chartex" xmlns:cx5="http://schemas.microsoft.com/office/drawing/2016/5/11/chartex" xmlns:cx6="http://schemas.microsoft.com/office/drawing/2016/5/12/chartex" xmlns:cx7="http://schemas.microsoft.com/office/drawing/2016/5/13/chartex" xmlns:cx8="http://schemas.microsoft.com/office/drawing/2016/5/14/chartex" xmlns:mc="http://schemas.openxmlformats.org/markup-compatibility/2006" xmlns:aink="http://schemas.microsoft.com/office/drawing/2016/ink" xmlns:am3d="http://schemas.microsoft.com/office/drawing/2017/model3d" xmlns:o="urn:schemas-microsoft-com:office:office" xmlns:r="http://schemas.openxmlformats.org/officeDocument/2006/relationships" xmlns:m="http://schemas.openxmlformats.org/officeDocument/2006/math" xmlns:v="urn:schemas-microsoft-com:vml" xmlns:wp14="http://schemas.microsoft.com/office/word/2010/wordprocessingDrawing" xmlns:wp="http://schemas.openxmlformats.org/drawingml/2006/wordprocessingDrawing" xmlns:w10="urn:schemas-microsoft-com:office:word" xmlns:w="http://schemas.openxmlformats.org/wordprocessingml/2006/main" xmlns:w14="http://schemas.microsoft.com/office/word/2010/wordml" xmlns:w15="http://schemas.microsoft.com/office/word/2012/wordml" xmlns:w16cid="http://schemas.microsoft.com/office/word/2016/wordml/cid" xmlns:w16se="http://schemas.microsoft.com/office/word/2015/wordml/symex" xmlns:wpg="http://schemas.microsoft.com/office/word/2010/wordprocessingGroup" xmlns:wpi="http://schemas.microsoft.com/office/word/2010/wordprocessingInk" xmlns:wne="http://schemas.microsoft.com/office/word/2006/wordml" xmlns:wps="http://schemas.microsoft.com/office/word/2010/wordprocessingShape" mc:Ignorable="w14 w15 w16se w16cid wp14">
+<w:hdr xmlns:wpc="http://schemas.microsoft.com/office/word/2010/wordprocessingCanvas" xmlns:cx="http://schemas.microsoft.com/office/drawing/2014/chartex" xmlns:mc="http://schemas.openxmlformats.org/markup-compatibility/2006" xmlns:o="urn:schemas-microsoft-com:office:office" xmlns:r="http://schemas.openxmlformats.org/officeDocument/2006/relationships" xmlns:m="http://schemas.openxmlformats.org/officeDocument/2006/math" xmlns:v="urn:schemas-microsoft-com:vml" xmlns:wp14="http://schemas.microsoft.com/office/word/2010/wordprocessingDrawing" xmlns:wp="http://schemas.openxmlformats.org/drawingml/2006/wordprocessingDrawing" xmlns:w10="urn:schemas-microsoft-com:office:word" xmlns:w="http://schemas.openxmlformats.org/wordprocessingml/2006/main" xmlns:w14="http://schemas.microsoft.com/office/word/2010/wordml" xmlns:w15="http://schemas.microsoft.com/office/word/2012/wordml" xmlns:w16se="http://schemas.microsoft.com/office/word/2015/wordml/symex" xmlns:wpg="http://schemas.microsoft.com/office/word/2010/wordprocessingGroup" xmlns:wpi="http://schemas.microsoft.com/office/word/2010/wordprocessingInk" xmlns:wne="http://schemas.microsoft.com/office/word/2006/wordml" xmlns:wps="http://schemas.microsoft.com/office/word/2010/wordprocessingShape" mc:Ignorable="w14 w15 w16se wp14">
   <w:p>
     <w:pPr>
       <w:tabs>
@@ -11846,7 +11950,7 @@
         </mc:Choice>
         <mc:Fallback>
           <w:pict>
-            <v:line w14:anchorId="37A8D887" id="Straight Connector 12" o:spid="_x0000_s1026" style="position:absolute;flip:y;z-index:251673088;visibility:visible;mso-wrap-style:square;mso-wrap-distance-left:9pt;mso-wrap-distance-top:0;mso-wrap-distance-right:9pt;mso-wrap-distance-bottom:0;mso-position-horizontal:absolute;mso-position-horizontal-relative:text;mso-position-vertical:absolute;mso-position-vertical-relative:text" from="-30.75pt,23.8pt" to="509.25pt,24.55pt" o:gfxdata="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" strokecolor="#2381be"/>
+            <v:line w14:anchorId="47B13F98" id="Straight Connector 12" o:spid="_x0000_s1026" style="position:absolute;flip:y;z-index:251673088;visibility:visible;mso-wrap-style:square;mso-wrap-distance-left:9pt;mso-wrap-distance-top:0;mso-wrap-distance-right:9pt;mso-wrap-distance-bottom:0;mso-position-horizontal:absolute;mso-position-horizontal-relative:text;mso-position-vertical:absolute;mso-position-vertical-relative:text" from="-30.75pt,23.8pt" to="509.25pt,24.55pt" o:gfxdata="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" strokecolor="#2381be"/>
           </w:pict>
         </mc:Fallback>
       </mc:AlternateContent>
@@ -11905,7 +12009,7 @@
 </file>
 
 <file path=word/header2.xml><?xml version="1.0" encoding="utf-8"?>
-<w:hdr xmlns:wpc="http://schemas.microsoft.com/office/word/2010/wordprocessingCanvas" xmlns:cx="http://schemas.microsoft.com/office/drawing/2014/chartex" xmlns:cx1="http://schemas.microsoft.com/office/drawing/2015/9/8/chartex" xmlns:cx2="http://schemas.microsoft.com/office/drawing/2015/10/21/chartex" xmlns:cx3="http://schemas.microsoft.com/office/drawing/2016/5/9/chartex" xmlns:cx4="http://schemas.microsoft.com/office/drawing/2016/5/10/chartex" xmlns:cx5="http://schemas.microsoft.com/office/drawing/2016/5/11/chartex" xmlns:cx6="http://schemas.microsoft.com/office/drawing/2016/5/12/chartex" xmlns:cx7="http://schemas.microsoft.com/office/drawing/2016/5/13/chartex" xmlns:cx8="http://schemas.microsoft.com/office/drawing/2016/5/14/chartex" xmlns:mc="http://schemas.openxmlformats.org/markup-compatibility/2006" xmlns:aink="http://schemas.microsoft.com/office/drawing/2016/ink" xmlns:am3d="http://schemas.microsoft.com/office/drawing/2017/model3d" xmlns:o="urn:schemas-microsoft-com:office:office" xmlns:r="http://schemas.openxmlformats.org/officeDocument/2006/relationships" xmlns:m="http://schemas.openxmlformats.org/officeDocument/2006/math" xmlns:v="urn:schemas-microsoft-com:vml" xmlns:wp14="http://schemas.microsoft.com/office/word/2010/wordprocessingDrawing" xmlns:wp="http://schemas.openxmlformats.org/drawingml/2006/wordprocessingDrawing" xmlns:w10="urn:schemas-microsoft-com:office:word" xmlns:w="http://schemas.openxmlformats.org/wordprocessingml/2006/main" xmlns:w14="http://schemas.microsoft.com/office/word/2010/wordml" xmlns:w15="http://schemas.microsoft.com/office/word/2012/wordml" xmlns:w16cid="http://schemas.microsoft.com/office/word/2016/wordml/cid" xmlns:w16se="http://schemas.microsoft.com/office/word/2015/wordml/symex" xmlns:wpg="http://schemas.microsoft.com/office/word/2010/wordprocessingGroup" xmlns:wpi="http://schemas.microsoft.com/office/word/2010/wordprocessingInk" xmlns:wne="http://schemas.microsoft.com/office/word/2006/wordml" xmlns:wps="http://schemas.microsoft.com/office/word/2010/wordprocessingShape" mc:Ignorable="w14 w15 w16se w16cid wp14">
+<w:hdr xmlns:wpc="http://schemas.microsoft.com/office/word/2010/wordprocessingCanvas" xmlns:cx="http://schemas.microsoft.com/office/drawing/2014/chartex" xmlns:mc="http://schemas.openxmlformats.org/markup-compatibility/2006" xmlns:o="urn:schemas-microsoft-com:office:office" xmlns:r="http://schemas.openxmlformats.org/officeDocument/2006/relationships" xmlns:m="http://schemas.openxmlformats.org/officeDocument/2006/math" xmlns:v="urn:schemas-microsoft-com:vml" xmlns:wp14="http://schemas.microsoft.com/office/word/2010/wordprocessingDrawing" xmlns:wp="http://schemas.openxmlformats.org/drawingml/2006/wordprocessingDrawing" xmlns:w10="urn:schemas-microsoft-com:office:word" xmlns:w="http://schemas.openxmlformats.org/wordprocessingml/2006/main" xmlns:w14="http://schemas.microsoft.com/office/word/2010/wordml" xmlns:w15="http://schemas.microsoft.com/office/word/2012/wordml" xmlns:w16se="http://schemas.microsoft.com/office/word/2015/wordml/symex" xmlns:wpg="http://schemas.microsoft.com/office/word/2010/wordprocessingGroup" xmlns:wpi="http://schemas.microsoft.com/office/word/2010/wordprocessingInk" xmlns:wne="http://schemas.microsoft.com/office/word/2006/wordml" xmlns:wps="http://schemas.microsoft.com/office/word/2010/wordprocessingShape" mc:Ignorable="w14 w15 w16se wp14">
   <w:p>
     <w:pPr>
       <w:tabs>
@@ -12033,7 +12137,7 @@
         </mc:Choice>
         <mc:Fallback>
           <w:pict>
-            <v:line w14:anchorId="57E57233" id="Straight Connector 1" o:spid="_x0000_s1026" style="position:absolute;flip:y;z-index:251663872;visibility:visible;mso-wrap-style:square;mso-width-percent:0;mso-height-percent:0;mso-wrap-distance-left:9pt;mso-wrap-distance-top:0;mso-wrap-distance-right:9pt;mso-wrap-distance-bottom:0;mso-position-horizontal:absolute;mso-position-horizontal-relative:text;mso-position-vertical:absolute;mso-position-vertical-relative:text;mso-width-percent:0;mso-height-percent:0;mso-width-relative:margin;mso-height-relative:margin" from="-5pt,2.6pt" to="494.3pt,2.6pt" o:gfxdata="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" strokecolor="#3e5c83"/>
+            <v:line w14:anchorId="2C71D171" id="Straight Connector 1" o:spid="_x0000_s1026" style="position:absolute;flip:y;z-index:251663872;visibility:visible;mso-wrap-style:square;mso-width-percent:0;mso-height-percent:0;mso-wrap-distance-left:9pt;mso-wrap-distance-top:0;mso-wrap-distance-right:9pt;mso-wrap-distance-bottom:0;mso-position-horizontal:absolute;mso-position-horizontal-relative:text;mso-position-vertical:absolute;mso-position-vertical-relative:text;mso-width-percent:0;mso-height-percent:0;mso-width-relative:margin;mso-height-relative:margin" from="-5pt,2.6pt" to="494.3pt,2.6pt" o:gfxdata="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" strokecolor="#3e5c83"/>
           </w:pict>
         </mc:Fallback>
       </mc:AlternateContent>
@@ -12053,7 +12157,7 @@
 </file>
 
 <file path=word/numbering.xml><?xml version="1.0" encoding="utf-8"?>
-<w:numbering xmlns:wpc="http://schemas.microsoft.com/office/word/2010/wordprocessingCanvas" xmlns:cx="http://schemas.microsoft.com/office/drawing/2014/chartex" xmlns:cx1="http://schemas.microsoft.com/office/drawing/2015/9/8/chartex" xmlns:cx2="http://schemas.microsoft.com/office/drawing/2015/10/21/chartex" xmlns:cx3="http://schemas.microsoft.com/office/drawing/2016/5/9/chartex" xmlns:cx4="http://schemas.microsoft.com/office/drawing/2016/5/10/chartex" xmlns:cx5="http://schemas.microsoft.com/office/drawing/2016/5/11/chartex" xmlns:cx6="http://schemas.microsoft.com/office/drawing/2016/5/12/chartex" xmlns:cx7="http://schemas.microsoft.com/office/drawing/2016/5/13/chartex" xmlns:cx8="http://schemas.microsoft.com/office/drawing/2016/5/14/chartex" xmlns:mc="http://schemas.openxmlformats.org/markup-compatibility/2006" xmlns:aink="http://schemas.microsoft.com/office/drawing/2016/ink" xmlns:am3d="http://schemas.microsoft.com/office/drawing/2017/model3d" xmlns:o="urn:schemas-microsoft-com:office:office" xmlns:r="http://schemas.openxmlformats.org/officeDocument/2006/relationships" xmlns:m="http://schemas.openxmlformats.org/officeDocument/2006/math" xmlns:v="urn:schemas-microsoft-com:vml" xmlns:wp14="http://schemas.microsoft.com/office/word/2010/wordprocessingDrawing" xmlns:wp="http://schemas.openxmlformats.org/drawingml/2006/wordprocessingDrawing" xmlns:w10="urn:schemas-microsoft-com:office:word" xmlns:w="http://schemas.openxmlformats.org/wordprocessingml/2006/main" xmlns:w14="http://schemas.microsoft.com/office/word/2010/wordml" xmlns:w15="http://schemas.microsoft.com/office/word/2012/wordml" xmlns:w16cid="http://schemas.microsoft.com/office/word/2016/wordml/cid" xmlns:w16se="http://schemas.microsoft.com/office/word/2015/wordml/symex" xmlns:wpg="http://schemas.microsoft.com/office/word/2010/wordprocessingGroup" xmlns:wpi="http://schemas.microsoft.com/office/word/2010/wordprocessingInk" xmlns:wne="http://schemas.microsoft.com/office/word/2006/wordml" xmlns:wps="http://schemas.microsoft.com/office/word/2010/wordprocessingShape" mc:Ignorable="w14 w15 w16se w16cid wp14">
+<w:numbering xmlns:wpc="http://schemas.microsoft.com/office/word/2010/wordprocessingCanvas" xmlns:cx="http://schemas.microsoft.com/office/drawing/2014/chartex" xmlns:mc="http://schemas.openxmlformats.org/markup-compatibility/2006" xmlns:o="urn:schemas-microsoft-com:office:office" xmlns:r="http://schemas.openxmlformats.org/officeDocument/2006/relationships" xmlns:m="http://schemas.openxmlformats.org/officeDocument/2006/math" xmlns:v="urn:schemas-microsoft-com:vml" xmlns:wp14="http://schemas.microsoft.com/office/word/2010/wordprocessingDrawing" xmlns:wp="http://schemas.openxmlformats.org/drawingml/2006/wordprocessingDrawing" xmlns:w10="urn:schemas-microsoft-com:office:word" xmlns:w="http://schemas.openxmlformats.org/wordprocessingml/2006/main" xmlns:w14="http://schemas.microsoft.com/office/word/2010/wordml" xmlns:w15="http://schemas.microsoft.com/office/word/2012/wordml" xmlns:w16se="http://schemas.microsoft.com/office/word/2015/wordml/symex" xmlns:wpg="http://schemas.microsoft.com/office/word/2010/wordprocessingGroup" xmlns:wpi="http://schemas.microsoft.com/office/word/2010/wordprocessingInk" xmlns:wne="http://schemas.microsoft.com/office/word/2006/wordml" xmlns:wps="http://schemas.microsoft.com/office/word/2010/wordprocessingShape" mc:Ignorable="w14 w15 w16se wp14">
   <w:abstractNum w:abstractNumId="0" w15:restartNumberingAfterBreak="0">
     <w:nsid w:val="03382917"/>
     <w:multiLevelType w:val="multilevel"/>
@@ -15177,7 +15281,7 @@
 </file>
 
 <file path=word/styles.xml><?xml version="1.0" encoding="utf-8"?>
-<w:styles xmlns:mc="http://schemas.openxmlformats.org/markup-compatibility/2006" xmlns:r="http://schemas.openxmlformats.org/officeDocument/2006/relationships" xmlns:w="http://schemas.openxmlformats.org/wordprocessingml/2006/main" xmlns:w14="http://schemas.microsoft.com/office/word/2010/wordml" xmlns:w15="http://schemas.microsoft.com/office/word/2012/wordml" xmlns:w16cid="http://schemas.microsoft.com/office/word/2016/wordml/cid" xmlns:w16se="http://schemas.microsoft.com/office/word/2015/wordml/symex" mc:Ignorable="w14 w15 w16se w16cid">
+<w:styles xmlns:mc="http://schemas.openxmlformats.org/markup-compatibility/2006" xmlns:r="http://schemas.openxmlformats.org/officeDocument/2006/relationships" xmlns:w="http://schemas.openxmlformats.org/wordprocessingml/2006/main" xmlns:w14="http://schemas.microsoft.com/office/word/2010/wordml" xmlns:w15="http://schemas.microsoft.com/office/word/2012/wordml" xmlns:w16se="http://schemas.microsoft.com/office/word/2015/wordml/symex" mc:Ignorable="w14 w15 w16se">
   <w:docDefaults>
     <w:rPrDefault>
       <w:rPr>
@@ -15193,7 +15297,7 @@
       </w:pPr>
     </w:pPrDefault>
   </w:docDefaults>
-  <w:latentStyles w:defLockedState="0" w:defUIPriority="99" w:defSemiHidden="0" w:defUnhideWhenUsed="0" w:defQFormat="0" w:count="376">
+  <w:latentStyles w:defLockedState="0" w:defUIPriority="99" w:defSemiHidden="0" w:defUnhideWhenUsed="0" w:defQFormat="0" w:count="371">
     <w:lsdException w:name="Normal" w:uiPriority="0" w:qFormat="1"/>
     <w:lsdException w:name="heading 1" w:uiPriority="0" w:qFormat="1"/>
     <w:lsdException w:name="heading 2" w:semiHidden="1" w:uiPriority="0" w:unhideWhenUsed="1" w:qFormat="1"/>
@@ -15565,11 +15669,6 @@
     <w:lsdException w:name="List Table 5 Dark Accent 6" w:uiPriority="50"/>
     <w:lsdException w:name="List Table 6 Colorful Accent 6" w:uiPriority="51"/>
     <w:lsdException w:name="List Table 7 Colorful Accent 6" w:uiPriority="52"/>
-    <w:lsdException w:name="Mention" w:semiHidden="1" w:unhideWhenUsed="1"/>
-    <w:lsdException w:name="Smart Hyperlink" w:semiHidden="1" w:unhideWhenUsed="1"/>
-    <w:lsdException w:name="Hashtag" w:semiHidden="1" w:unhideWhenUsed="1"/>
-    <w:lsdException w:name="Unresolved Mention" w:semiHidden="1" w:unhideWhenUsed="1"/>
-    <w:lsdException w:name="Smart Link" w:semiHidden="1" w:unhideWhenUsed="1"/>
   </w:latentStyles>
   <w:style w:type="paragraph" w:default="1" w:styleId="Normal">
     <w:name w:val="Normal"/>
@@ -16484,7 +16583,7 @@
 </file>
 
 <file path=customXml/itemProps1.xml><?xml version="1.0" encoding="utf-8"?>
-<ds:datastoreItem xmlns:ds="http://schemas.openxmlformats.org/officeDocument/2006/customXml" ds:itemID="{9FC8ECE7-5B38-470F-B86C-83402980D6C0}">
+<ds:datastoreItem xmlns:ds="http://schemas.openxmlformats.org/officeDocument/2006/customXml" ds:itemID="{2DF95A23-FD93-4311-80C0-72EFD902CE4D}">
   <ds:schemaRefs>
     <ds:schemaRef ds:uri="http://schemas.openxmlformats.org/officeDocument/2006/bibliography"/>
   </ds:schemaRefs>

</xml_diff>